<commit_message>
Some use cases are changed, one use case is added
</commit_message>
<xml_diff>
--- a/DOCS/Use Cases/UC06-Create Request.docx
+++ b/DOCS/Use Cases/UC06-Create Request.docx
@@ -767,31 +767,39 @@
                 <w:sz w:val="20"/>
                 <w:szCs w:val="20"/>
               </w:rPr>
-              <w:t>Manager fills the form and s</w:t>
-            </w:r>
-            <w:r>
-              <w:rPr>
-                <w:color w:val="000000"/>
-                <w:sz w:val="20"/>
-                <w:szCs w:val="20"/>
-              </w:rPr>
-              <w:t>end</w:t>
-            </w:r>
-            <w:r>
-              <w:rPr>
-                <w:color w:val="000000"/>
-                <w:sz w:val="20"/>
-                <w:szCs w:val="20"/>
-              </w:rPr>
-              <w:t>s</w:t>
-            </w:r>
-            <w:r>
-              <w:rPr>
-                <w:color w:val="000000"/>
-                <w:sz w:val="20"/>
-                <w:szCs w:val="20"/>
-              </w:rPr>
-              <w:t xml:space="preserve"> request: </w:t>
+              <w:t xml:space="preserve">Manager fills the form and </w:t>
+            </w:r>
+            <w:r>
+              <w:rPr>
+                <w:color w:val="000000"/>
+                <w:sz w:val="20"/>
+                <w:szCs w:val="20"/>
+              </w:rPr>
+              <w:t>starts</w:t>
+            </w:r>
+            <w:r>
+              <w:rPr>
+                <w:color w:val="000000"/>
+                <w:sz w:val="20"/>
+                <w:szCs w:val="20"/>
+              </w:rPr>
+              <w:t xml:space="preserve"> request</w:t>
+            </w:r>
+            <w:r>
+              <w:rPr>
+                <w:color w:val="000000"/>
+                <w:sz w:val="20"/>
+                <w:szCs w:val="20"/>
+              </w:rPr>
+              <w:t xml:space="preserve"> sending</w:t>
+            </w:r>
+            <w:r>
+              <w:rPr>
+                <w:color w:val="000000"/>
+                <w:sz w:val="20"/>
+                <w:szCs w:val="20"/>
+              </w:rPr>
+              <w:t xml:space="preserve">: </w:t>
             </w:r>
             <w:r>
               <w:rPr>
@@ -801,6 +809,26 @@
               </w:rPr>
               <w:br/>
               <w:t>Enters a message to the volunteers</w:t>
+            </w:r>
+          </w:p>
+          <w:p>
+            <w:pPr>
+              <w:pStyle w:val="NormalWeb"/>
+              <w:spacing w:before="0" w:after="0"/>
+              <w:ind w:left="432"/>
+              <w:rPr>
+                <w:color w:val="000000"/>
+                <w:sz w:val="20"/>
+                <w:szCs w:val="20"/>
+              </w:rPr>
+            </w:pPr>
+            <w:r>
+              <w:rPr>
+                <w:color w:val="000000"/>
+                <w:sz w:val="20"/>
+                <w:szCs w:val="20"/>
+              </w:rPr>
+              <w:t>Selects which needed items from need list for the request</w:t>
             </w:r>
           </w:p>
           <w:p>

</xml_diff>